<commit_message>
Modificacione del archivo de texto de Cloud Computing
</commit_message>
<xml_diff>
--- a/Cloud Computing/Unidad 1 - Tarea 1/Parte de mi trabajo de cloud computing.docx
+++ b/Cloud Computing/Unidad 1 - Tarea 1/Parte de mi trabajo de cloud computing.docx
@@ -3,6 +3,8 @@
 <w:document xmlns:wpc="http://schemas.microsoft.com/office/word/2010/wordprocessingCanvas" xmlns:cx="http://schemas.microsoft.com/office/drawing/2014/chartex" xmlns:mc="http://schemas.openxmlformats.org/markup-compatibility/2006" xmlns:o="urn:schemas-microsoft-com:office:office" xmlns:r="http://schemas.openxmlformats.org/officeDocument/2006/relationships" xmlns:m="http://schemas.openxmlformats.org/officeDocument/2006/math" xmlns:v="urn:schemas-microsoft-com:vml" xmlns:wp14="http://schemas.microsoft.com/office/word/2010/wordprocessingDrawing" xmlns:wp="http://schemas.openxmlformats.org/drawingml/2006/wordprocessingDrawing" xmlns:w10="urn:schemas-microsoft-com:office:word" xmlns:w="http://schemas.openxmlformats.org/wordprocessingml/2006/main" xmlns:w14="http://schemas.microsoft.com/office/word/2010/wordml" xmlns:w15="http://schemas.microsoft.com/office/word/2012/wordml" xmlns:w16se="http://schemas.microsoft.com/office/word/2015/wordml/symex" xmlns:wpg="http://schemas.microsoft.com/office/word/2010/wordprocessingGroup" xmlns:wpi="http://schemas.microsoft.com/office/word/2010/wordprocessingInk" xmlns:wne="http://schemas.microsoft.com/office/word/2006/wordml" xmlns:wps="http://schemas.microsoft.com/office/word/2010/wordprocessingShape" mc:Ignorable="w14 w15 w16se wp14">
   <w:body>
     <w:p>
+      <w:bookmarkStart w:id="0" w:name="_GoBack"/>
+      <w:bookmarkEnd w:id="0"/>
       <w:r>
         <w:t xml:space="preserve">ALEJANDRO SAINZ </w:t>
       </w:r>
@@ -88,8 +90,17 @@
         <w:tab/>
         <w:t>Por temas de flexibilidad, escalabilidad o seguridad y acceso, nos encontraremos que en ocasiones preferimos optar por una solución híbrida.</w:t>
       </w:r>
-      <w:bookmarkStart w:id="0" w:name="_GoBack"/>
-      <w:bookmarkEnd w:id="0"/>
+      <w:r>
+        <w:t xml:space="preserve"> Habrá cierta necesidad de servicios o aplicaciones que queramos mantener bajo control total con infraestructuras locales. Luego aquellos servicios que puedan ser más susceptibles de cambios o modificaciones de recursos necesarios, es decir, que necesiten de adaptabilidad o escalabilidad, ya sea tanto de crecimiento o decrecimiento, son las que dejaremos en </w:t>
+      </w:r>
+      <w:proofErr w:type="spellStart"/>
+      <w:r>
+        <w:t>Clouds</w:t>
+      </w:r>
+      <w:proofErr w:type="spellEnd"/>
+      <w:r>
+        <w:t xml:space="preserve"> públicas, para no tener que abordar constantemente problemas con adquisición de nuevo hardware o equipamiento. La flexibilidad de este tipo de combinaciones, nos permiten ser mucho más concretos a la hora de resolver cualquier problema con nuestras necesidades.</w:t>
+      </w:r>
     </w:p>
     <w:sectPr>
       <w:pgSz w:w="11906" w:h="16838"/>
@@ -784,4 +795,16 @@
     </a:ext>
   </a:extLst>
 </a:theme>
+</file>
+
+<file path=customXml/item1.xml><?xml version="1.0" encoding="utf-8"?>
+<b:Sources xmlns:b="http://schemas.openxmlformats.org/officeDocument/2006/bibliography" xmlns="http://schemas.openxmlformats.org/officeDocument/2006/bibliography" SelectedStyle="\APASixthEditionOfficeOnline.xsl" StyleName="APA" Version="6"/>
+</file>
+
+<file path=customXml/itemProps1.xml><?xml version="1.0" encoding="utf-8"?>
+<ds:datastoreItem xmlns:ds="http://schemas.openxmlformats.org/officeDocument/2006/customXml" ds:itemID="{3B5225A9-8F97-4990-B222-630E733BBFA6}">
+  <ds:schemaRefs>
+    <ds:schemaRef ds:uri="http://schemas.openxmlformats.org/officeDocument/2006/bibliography"/>
+  </ds:schemaRefs>
+</ds:datastoreItem>
 </file>
</xml_diff>